<commit_message>
Fire Backgroundworker only when port datareceive. Save StreamTable for All Quadrants
</commit_message>
<xml_diff>
--- a/SMD Stream Requirement.docx
+++ b/SMD Stream Requirement.docx
@@ -1,6 +1,6 @@
 
 <file path=word/document.xml><?xml version="1.0" encoding="utf-8"?>
-<w:document xmlns:wpc="http://schemas.microsoft.com/office/word/2010/wordprocessingCanvas" xmlns:cx="http://schemas.microsoft.com/office/drawing/2014/chartex" xmlns:cx1="http://schemas.microsoft.com/office/drawing/2015/9/8/chartex" xmlns:mc="http://schemas.openxmlformats.org/markup-compatibility/2006" xmlns:o="urn:schemas-microsoft-com:office:office" xmlns:r="http://schemas.openxmlformats.org/officeDocument/2006/relationships" xmlns:m="http://schemas.openxmlformats.org/officeDocument/2006/math" xmlns:v="urn:schemas-microsoft-com:vml" xmlns:wp14="http://schemas.microsoft.com/office/word/2010/wordprocessingDrawing" xmlns:wp="http://schemas.openxmlformats.org/drawingml/2006/wordprocessingDrawing" xmlns:w10="urn:schemas-microsoft-com:office:word" xmlns:w="http://schemas.openxmlformats.org/wordprocessingml/2006/main" xmlns:w14="http://schemas.microsoft.com/office/word/2010/wordml" xmlns:w15="http://schemas.microsoft.com/office/word/2012/wordml" xmlns:w16se="http://schemas.microsoft.com/office/word/2015/wordml/symex" xmlns:wpg="http://schemas.microsoft.com/office/word/2010/wordprocessingGroup" xmlns:wpi="http://schemas.microsoft.com/office/word/2010/wordprocessingInk" xmlns:wne="http://schemas.microsoft.com/office/word/2006/wordml" xmlns:wps="http://schemas.microsoft.com/office/word/2010/wordprocessingShape" mc:Ignorable="w14 w15 w16se wp14">
+<w:document xmlns:wpc="http://schemas.microsoft.com/office/word/2010/wordprocessingCanvas" xmlns:mc="http://schemas.openxmlformats.org/markup-compatibility/2006" xmlns:o="urn:schemas-microsoft-com:office:office" xmlns:r="http://schemas.openxmlformats.org/officeDocument/2006/relationships" xmlns:m="http://schemas.openxmlformats.org/officeDocument/2006/math" xmlns:v="urn:schemas-microsoft-com:vml" xmlns:wp14="http://schemas.microsoft.com/office/word/2010/wordprocessingDrawing" xmlns:wp="http://schemas.openxmlformats.org/drawingml/2006/wordprocessingDrawing" xmlns:w10="urn:schemas-microsoft-com:office:word" xmlns:w="http://schemas.openxmlformats.org/wordprocessingml/2006/main" xmlns:w14="http://schemas.microsoft.com/office/word/2010/wordml" xmlns:w15="http://schemas.microsoft.com/office/word/2012/wordml" xmlns:wpg="http://schemas.microsoft.com/office/word/2010/wordprocessingGroup" xmlns:wpi="http://schemas.microsoft.com/office/word/2010/wordprocessingInk" xmlns:wne="http://schemas.microsoft.com/office/word/2006/wordml" xmlns:wps="http://schemas.microsoft.com/office/word/2010/wordprocessingShape" mc:Ignorable="w14 w15 wp14">
   <w:body>
     <w:p>
       <w:r>
@@ -36,6 +36,9 @@
     <w:p>
       <w:r>
         <w:t>Save Stream Data for each quadrant</w:t>
+      </w:r>
+      <w:r>
+        <w:t xml:space="preserve"> </w:t>
       </w:r>
     </w:p>
     <w:p>
@@ -53,14 +56,23 @@
         <w:ind w:firstLine="720"/>
       </w:pPr>
       <w:r>
+        <w:rPr>
+          <w:highlight w:val="darkGreen"/>
+        </w:rPr>
         <w:t xml:space="preserve">Click Save </w:t>
       </w:r>
       <w:proofErr w:type="spellStart"/>
       <w:r>
+        <w:rPr>
+          <w:highlight w:val="darkGreen"/>
+        </w:rPr>
         <w:t>Trait+Data</w:t>
       </w:r>
       <w:proofErr w:type="spellEnd"/>
       <w:r>
+        <w:rPr>
+          <w:highlight w:val="darkGreen"/>
+        </w:rPr>
         <w:t xml:space="preserve"> will save trait, target point and close Form automatically.</w:t>
       </w:r>
     </w:p>
@@ -95,10 +107,45 @@
       <w:r>
         <w:t>?) between each Target Value</w:t>
       </w:r>
+    </w:p>
+    <w:p/>
+    <w:p/>
+    <w:p>
+      <w:proofErr w:type="spellStart"/>
+      <w:r>
+        <w:t>streamTable</w:t>
+      </w:r>
       <w:bookmarkStart w:id="0" w:name="_GoBack"/>
       <w:bookmarkEnd w:id="0"/>
-    </w:p>
-    <w:p/>
+      <w:proofErr w:type="spellEnd"/>
+      <w:r>
+        <w:t>:</w:t>
+      </w:r>
+    </w:p>
+    <w:p>
+      <w:pPr>
+        <w:ind w:firstLine="720"/>
+      </w:pPr>
+      <w:r>
+        <w:t>1</w:t>
+      </w:r>
+      <w:r>
+        <w:tab/>
+        <w:t>ch1</w:t>
+      </w:r>
+      <w:r>
+        <w:tab/>
+        <w:t>ch2</w:t>
+      </w:r>
+      <w:r>
+        <w:tab/>
+        <w:t>a1</w:t>
+      </w:r>
+      <w:r>
+        <w:tab/>
+        <w:t>a2</w:t>
+      </w:r>
+    </w:p>
     <w:p/>
     <w:sectPr>
       <w:pgSz w:w="12240" w:h="15840"/>
@@ -111,7 +158,7 @@
 </file>
 
 <file path=word/styles.xml><?xml version="1.0" encoding="utf-8"?>
-<w:styles xmlns:mc="http://schemas.openxmlformats.org/markup-compatibility/2006" xmlns:r="http://schemas.openxmlformats.org/officeDocument/2006/relationships" xmlns:w="http://schemas.openxmlformats.org/wordprocessingml/2006/main" xmlns:w14="http://schemas.microsoft.com/office/word/2010/wordml" xmlns:w15="http://schemas.microsoft.com/office/word/2012/wordml" xmlns:w16se="http://schemas.microsoft.com/office/word/2015/wordml/symex" mc:Ignorable="w14 w15 w16se">
+<w:styles xmlns:mc="http://schemas.openxmlformats.org/markup-compatibility/2006" xmlns:r="http://schemas.openxmlformats.org/officeDocument/2006/relationships" xmlns:w="http://schemas.openxmlformats.org/wordprocessingml/2006/main" xmlns:w14="http://schemas.microsoft.com/office/word/2010/wordml" xmlns:w15="http://schemas.microsoft.com/office/word/2012/wordml" mc:Ignorable="w14 w15">
   <w:docDefaults>
     <w:rPrDefault>
       <w:rPr>

</xml_diff>